<commit_message>
Test plan started on section 2.2 instead of 2.1
</commit_message>
<xml_diff>
--- a/Test Plan/Test Plan.docx
+++ b/Test Plan/Test Plan.docx
@@ -164,8 +164,6 @@
       <w:r>
         <w:t>06</w:t>
       </w:r>
-      <w:bookmarkStart w:id="0" w:name="_GoBack"/>
-      <w:bookmarkEnd w:id="0"/>
       <w:r>
         <w:t>/2018</w:t>
       </w:r>
@@ -197,18 +195,18 @@
           <w:numId w:val="0"/>
         </w:numPr>
       </w:pPr>
-      <w:bookmarkStart w:id="1" w:name="_Toc107858165"/>
-      <w:bookmarkStart w:id="2" w:name="_Toc112092349"/>
-      <w:bookmarkStart w:id="3" w:name="_Toc116314000"/>
-      <w:bookmarkStart w:id="4" w:name="_Toc117484242"/>
+      <w:bookmarkStart w:id="0" w:name="_Toc107858165"/>
+      <w:bookmarkStart w:id="1" w:name="_Toc112092349"/>
+      <w:bookmarkStart w:id="2" w:name="_Toc116314000"/>
+      <w:bookmarkStart w:id="3" w:name="_Toc117484242"/>
       <w:r>
         <w:lastRenderedPageBreak/>
         <w:t>Contents</w:t>
       </w:r>
+      <w:bookmarkEnd w:id="0"/>
       <w:bookmarkEnd w:id="1"/>
       <w:bookmarkEnd w:id="2"/>
       <w:bookmarkEnd w:id="3"/>
-      <w:bookmarkEnd w:id="4"/>
     </w:p>
     <w:p>
       <w:pPr>
@@ -372,10 +370,7 @@
           <w:tab w:val="right" w:leader="dot" w:pos="9350"/>
         </w:tabs>
         <w:rPr>
-          <w:b w:val="0"/>
-          <w:caps w:val="0"/>
           <w:noProof/>
-          <w:sz w:val="24"/>
         </w:rPr>
       </w:pPr>
       <w:hyperlink w:anchor="_Toc117484250" w:history="1">
@@ -443,9 +438,7 @@
           <w:tab w:val="right" w:leader="dot" w:pos="9350"/>
         </w:tabs>
         <w:rPr>
-          <w:smallCaps w:val="0"/>
           <w:noProof/>
-          <w:sz w:val="24"/>
         </w:rPr>
       </w:pPr>
       <w:hyperlink w:anchor="_Toc117484251" w:history="1">
@@ -454,7 +447,21 @@
             <w:rStyle w:val="Hyperlink"/>
             <w:noProof/>
           </w:rPr>
-          <w:t xml:space="preserve">2.1 </w:t>
+          <w:t>2.</w:t>
+        </w:r>
+        <w:r>
+          <w:rPr>
+            <w:rStyle w:val="Hyperlink"/>
+            <w:noProof/>
+          </w:rPr>
+          <w:t>1</w:t>
+        </w:r>
+        <w:r>
+          <w:rPr>
+            <w:rStyle w:val="Hyperlink"/>
+            <w:noProof/>
+          </w:rPr>
+          <w:t xml:space="preserve"> </w:t>
         </w:r>
         <w:r>
           <w:rPr>
@@ -524,7 +531,21 @@
             <w:rStyle w:val="Hyperlink"/>
             <w:noProof/>
           </w:rPr>
-          <w:t xml:space="preserve">2.2 </w:t>
+          <w:t>2.</w:t>
+        </w:r>
+        <w:r>
+          <w:rPr>
+            <w:rStyle w:val="Hyperlink"/>
+            <w:noProof/>
+          </w:rPr>
+          <w:t>2</w:t>
+        </w:r>
+        <w:r>
+          <w:rPr>
+            <w:rStyle w:val="Hyperlink"/>
+            <w:noProof/>
+          </w:rPr>
+          <w:t xml:space="preserve"> </w:t>
         </w:r>
         <w:r>
           <w:rPr>
@@ -894,6 +915,8 @@
       <w:r>
         <w:t>Introduction</w:t>
       </w:r>
+      <w:bookmarkStart w:id="4" w:name="_GoBack"/>
+      <w:bookmarkEnd w:id="4"/>
     </w:p>
     <w:p>
       <w:pPr>
@@ -1022,7 +1045,7 @@
         <w:pStyle w:val="Heading1"/>
         <w:numPr>
           <w:ilvl w:val="1"/>
-          <w:numId w:val="2"/>
+          <w:numId w:val="5"/>
         </w:numPr>
         <w:rPr>
           <w:sz w:val="24"/>
@@ -1043,6 +1066,12 @@
           <w:lang w:val="en-US"/>
         </w:rPr>
       </w:pPr>
+      <w:r>
+        <w:rPr>
+          <w:lang w:val="en-US"/>
+        </w:rPr>
+        <w:t xml:space="preserve">Verify that the program compiles without any errors. </w:t>
+      </w:r>
       <w:r>
         <w:rPr>
           <w:lang w:val="en-US"/>
@@ -1768,14 +1797,27 @@
       <w:pStyle w:val="Footer"/>
       <w:jc w:val="center"/>
     </w:pPr>
-    <w:fldSimple w:instr=" FILENAME  \* MERGEFORMAT ">
-      <w:r>
-        <w:rPr>
-          <w:noProof/>
-        </w:rPr>
-        <w:t>SDS3_Template.doc</w:t>
-      </w:r>
-    </w:fldSimple>
+    <w:r>
+      <w:fldChar w:fldCharType="begin"/>
+    </w:r>
+    <w:r>
+      <w:instrText xml:space="preserve"> FILENAME  \* MERGEFORMAT </w:instrText>
+    </w:r>
+    <w:r>
+      <w:fldChar w:fldCharType="separate"/>
+    </w:r>
+    <w:r>
+      <w:rPr>
+        <w:noProof/>
+      </w:rPr>
+      <w:t>SDS3_Template.doc</w:t>
+    </w:r>
+    <w:r>
+      <w:rPr>
+        <w:noProof/>
+      </w:rPr>
+      <w:fldChar w:fldCharType="end"/>
+    </w:r>
     <w:r>
       <w:t xml:space="preserve"> (</w:t>
     </w:r>
@@ -1792,7 +1834,7 @@
       <w:rPr>
         <w:noProof/>
       </w:rPr>
-      <w:t>02/13/18</w:t>
+      <w:t>03/03/18</w:t>
     </w:r>
     <w:r>
       <w:fldChar w:fldCharType="end"/>
@@ -2142,11 +2184,21 @@
     <w:r>
       <w:t xml:space="preserve"> </w:t>
     </w:r>
-    <w:fldSimple w:instr=" SUBJECT  \* MERGEFORMAT ">
-      <w:r>
-        <w:t>Software Design Specification</w:t>
-      </w:r>
-    </w:fldSimple>
+    <w:r>
+      <w:fldChar w:fldCharType="begin"/>
+    </w:r>
+    <w:r>
+      <w:instrText xml:space="preserve"> SUBJECT  \* MERGEFORMAT </w:instrText>
+    </w:r>
+    <w:r>
+      <w:fldChar w:fldCharType="separate"/>
+    </w:r>
+    <w:r>
+      <w:t>Software Design Specification</w:t>
+    </w:r>
+    <w:r>
+      <w:fldChar w:fldCharType="end"/>
+    </w:r>
   </w:p>
 </w:hdr>
 </file>
@@ -2268,7 +2320,7 @@
         <w:i/>
         <w:noProof/>
       </w:rPr>
-      <w:t>2</w:t>
+      <w:t>1</w:t>
     </w:r>
     <w:r>
       <w:rPr>
@@ -2590,6 +2642,15 @@
       <w:startOverride w:val="1"/>
     </w:lvlOverride>
     <w:lvlOverride w:ilvl="8">
+      <w:startOverride w:val="1"/>
+    </w:lvlOverride>
+  </w:num>
+  <w:num w:numId="5">
+    <w:abstractNumId w:val="1"/>
+    <w:lvlOverride w:ilvl="0">
+      <w:startOverride w:val="2"/>
+    </w:lvlOverride>
+    <w:lvlOverride w:ilvl="1">
       <w:startOverride w:val="1"/>
     </w:lvlOverride>
   </w:num>

</xml_diff>